<commit_message>
aulas 2 e 3 de estrutura de dados
</commit_message>
<xml_diff>
--- a/Aula 1.docx
+++ b/Aula 1.docx
@@ -22,15 +22,7 @@
     <w:p/>
     <w:p>
       <w:r>
-        <w:t xml:space="preserve">3 - </w:t>
-      </w:r>
-      <w:proofErr w:type="gramStart"/>
-      <w:r>
-        <w:t>tornar-se</w:t>
-      </w:r>
-      <w:proofErr w:type="gramEnd"/>
-      <w:r>
-        <w:t xml:space="preserve"> um programador melhor</w:t>
+        <w:t>3 - tornar-se um programador melhor</w:t>
       </w:r>
     </w:p>
     <w:p/>
@@ -42,28 +34,7 @@
     <w:p/>
     <w:p>
       <w:r>
-        <w:t xml:space="preserve">5 - Entrevistas de emprego (Google, </w:t>
-      </w:r>
-      <w:proofErr w:type="spellStart"/>
-      <w:r>
-        <w:t>Amazon</w:t>
-      </w:r>
-      <w:proofErr w:type="spellEnd"/>
-      <w:r>
-        <w:t xml:space="preserve">, </w:t>
-      </w:r>
-      <w:proofErr w:type="gramStart"/>
-      <w:r>
-        <w:t xml:space="preserve">Ebay, </w:t>
-      </w:r>
-      <w:proofErr w:type="spellStart"/>
-      <w:r>
-        <w:t>etc</w:t>
-      </w:r>
-      <w:proofErr w:type="spellEnd"/>
-      <w:proofErr w:type="gramEnd"/>
-      <w:r>
-        <w:t>)</w:t>
+        <w:t>5 - Entrevistas de emprego (Google, Amazon, Ebay, etc)</w:t>
       </w:r>
     </w:p>
     <w:p/>
@@ -87,87 +58,31 @@
     <w:p/>
     <w:p>
       <w:r>
-        <w:t>1 - Vetores (</w:t>
-      </w:r>
-      <w:proofErr w:type="spellStart"/>
-      <w:r>
-        <w:t>Arrays</w:t>
-      </w:r>
-      <w:proofErr w:type="spellEnd"/>
-      <w:r>
-        <w:t>)</w:t>
-      </w:r>
-    </w:p>
-    <w:p/>
-    <w:p>
-      <w:r>
-        <w:t>2 - Pilhas (</w:t>
-      </w:r>
-      <w:proofErr w:type="spellStart"/>
-      <w:r>
-        <w:t>Stacks</w:t>
-      </w:r>
-      <w:proofErr w:type="spellEnd"/>
-      <w:r>
-        <w:t>)</w:t>
-      </w:r>
-    </w:p>
-    <w:p/>
-    <w:p>
-      <w:r>
-        <w:t>3 - Filas (</w:t>
-      </w:r>
-      <w:proofErr w:type="spellStart"/>
-      <w:r>
-        <w:t>queues</w:t>
-      </w:r>
-      <w:proofErr w:type="spellEnd"/>
-      <w:r>
-        <w:t>)</w:t>
-      </w:r>
-    </w:p>
-    <w:p/>
-    <w:p>
-      <w:r>
-        <w:t>4 - Listas Encadeadas (</w:t>
-      </w:r>
-      <w:proofErr w:type="spellStart"/>
-      <w:r>
-        <w:t>Linked</w:t>
-      </w:r>
-      <w:proofErr w:type="spellEnd"/>
-      <w:r>
-        <w:t xml:space="preserve"> </w:t>
-      </w:r>
-      <w:proofErr w:type="spellStart"/>
-      <w:r>
-        <w:t>Lists</w:t>
-      </w:r>
-      <w:proofErr w:type="spellEnd"/>
-      <w:r>
-        <w:t>)</w:t>
-      </w:r>
-    </w:p>
-    <w:p/>
-    <w:p>
-      <w:r>
-        <w:t>5 - Listas Duplamente Encadeadas (</w:t>
-      </w:r>
-      <w:proofErr w:type="spellStart"/>
-      <w:r>
-        <w:t>Doubly-Linked</w:t>
-      </w:r>
-      <w:proofErr w:type="spellEnd"/>
-      <w:r>
-        <w:t xml:space="preserve"> </w:t>
-      </w:r>
-      <w:proofErr w:type="spellStart"/>
-      <w:r>
-        <w:t>Lists</w:t>
-      </w:r>
-      <w:proofErr w:type="spellEnd"/>
-      <w:r>
-        <w:t>)</w:t>
+        <w:t>1 - Vetores (Arrays)</w:t>
+      </w:r>
+    </w:p>
+    <w:p/>
+    <w:p>
+      <w:r>
+        <w:t>2 - Pilhas (Stacks)</w:t>
+      </w:r>
+    </w:p>
+    <w:p/>
+    <w:p>
+      <w:r>
+        <w:t>3 - Filas (queues)</w:t>
+      </w:r>
+    </w:p>
+    <w:p/>
+    <w:p>
+      <w:r>
+        <w:t>4 - Listas Encadeadas (Linked Lists)</w:t>
+      </w:r>
+    </w:p>
+    <w:p/>
+    <w:p>
+      <w:r>
+        <w:t>5 - Listas Duplamente Encadeadas (Doubly-Linked Lists)</w:t>
       </w:r>
     </w:p>
     <w:p/>
@@ -180,51 +95,19 @@
     <w:p>
       <w:r>
         <w:lastRenderedPageBreak/>
-        <w:t xml:space="preserve">7 - Tabelas de </w:t>
-      </w:r>
-      <w:proofErr w:type="spellStart"/>
-      <w:r>
-        <w:t>Hashing</w:t>
-      </w:r>
-      <w:proofErr w:type="spellEnd"/>
-      <w:r>
-        <w:t xml:space="preserve"> (</w:t>
-      </w:r>
-      <w:proofErr w:type="spellStart"/>
-      <w:r>
-        <w:t>HashTables</w:t>
-      </w:r>
-      <w:proofErr w:type="spellEnd"/>
-      <w:r>
-        <w:t>)</w:t>
-      </w:r>
-    </w:p>
-    <w:p/>
-    <w:p>
-      <w:r>
-        <w:t>8 - Árvores (</w:t>
-      </w:r>
-      <w:proofErr w:type="spellStart"/>
-      <w:r>
-        <w:t>Trees</w:t>
-      </w:r>
-      <w:proofErr w:type="spellEnd"/>
-      <w:r>
-        <w:t>)</w:t>
-      </w:r>
-    </w:p>
-    <w:p/>
-    <w:p>
-      <w:r>
-        <w:t>9 - Grafos (</w:t>
-      </w:r>
-      <w:proofErr w:type="spellStart"/>
-      <w:r>
-        <w:t>Graphs</w:t>
-      </w:r>
-      <w:proofErr w:type="spellEnd"/>
-      <w:r>
-        <w:t xml:space="preserve">)   </w:t>
+        <w:t>7 - Tabelas de Hashing (HashTables)</w:t>
+      </w:r>
+    </w:p>
+    <w:p/>
+    <w:p>
+      <w:r>
+        <w:t>8 - Árvores (Trees)</w:t>
+      </w:r>
+    </w:p>
+    <w:p/>
+    <w:p>
+      <w:r>
+        <w:t xml:space="preserve">9 - Grafos (Graphs)   </w:t>
       </w:r>
     </w:p>
     <w:p/>
@@ -313,7 +196,59 @@
         </w:drawing>
       </w:r>
     </w:p>
-    <w:p/>
+    <w:p>
+      <w:r>
+        <w:lastRenderedPageBreak/>
+        <w:t>Um Vetor/Array/Lista é a estrutura de dados mais simples que existe.</w:t>
+      </w:r>
+    </w:p>
+    <w:p>
+      <w:r>
+        <w:t>Um vetor armazena uma sequência de valores onde todos são do mesmo tipo.</w:t>
+      </w:r>
+    </w:p>
+    <w:p>
+      <w:r>
+        <w:rPr>
+          <w:noProof/>
+        </w:rPr>
+        <w:drawing>
+          <wp:inline distT="0" distB="0" distL="0" distR="0" wp14:anchorId="363409F5" wp14:editId="2080C6C4">
+            <wp:extent cx="5400040" cy="3421380"/>
+            <wp:effectExtent l="0" t="0" r="0" b="7620"/>
+            <wp:docPr id="3" name="Imagem 3" descr="Interface gráfica do usuário, Texto&#10;&#10;Descrição gerada automaticamente"/>
+            <wp:cNvGraphicFramePr>
+              <a:graphicFrameLocks xmlns:a="http://schemas.openxmlformats.org/drawingml/2006/main" noChangeAspect="1"/>
+            </wp:cNvGraphicFramePr>
+            <a:graphic xmlns:a="http://schemas.openxmlformats.org/drawingml/2006/main">
+              <a:graphicData uri="http://schemas.openxmlformats.org/drawingml/2006/picture">
+                <pic:pic xmlns:pic="http://schemas.openxmlformats.org/drawingml/2006/picture">
+                  <pic:nvPicPr>
+                    <pic:cNvPr id="3" name="Imagem 3" descr="Interface gráfica do usuário, Texto&#10;&#10;Descrição gerada automaticamente"/>
+                    <pic:cNvPicPr/>
+                  </pic:nvPicPr>
+                  <pic:blipFill>
+                    <a:blip r:embed="rId6"/>
+                    <a:stretch>
+                      <a:fillRect/>
+                    </a:stretch>
+                  </pic:blipFill>
+                  <pic:spPr>
+                    <a:xfrm>
+                      <a:off x="0" y="0"/>
+                      <a:ext cx="5400040" cy="3421380"/>
+                    </a:xfrm>
+                    <a:prstGeom prst="rect">
+                      <a:avLst/>
+                    </a:prstGeom>
+                  </pic:spPr>
+                </pic:pic>
+              </a:graphicData>
+            </a:graphic>
+          </wp:inline>
+        </w:drawing>
+      </w:r>
+    </w:p>
     <w:sectPr>
       <w:pgSz w:w="11906" w:h="16838"/>
       <w:pgMar w:top="1417" w:right="1701" w:bottom="1417" w:left="1701" w:header="708" w:footer="708" w:gutter="0"/>

</xml_diff>